<commit_message>
Revert "Merge branch 'main' of https://github.com/Zhuohan-Data/TeamB-FinalProject into main"
This reverts commit e3002d4a09b521190390ba40e5188ff6e94bd058, reversing
changes made to fae151a92e51147f0e6be97416e3daf7cdefbf67.
</commit_message>
<xml_diff>
--- a/proposal/TeamB_Finalproject_Proposal.docx
+++ b/proposal/TeamB_Finalproject_Proposal.docx
@@ -266,8 +266,15 @@
         </w:rPr>
         <w:t xml:space="preserve">The influence of a vehicle’s brand, </w:t>
       </w:r>
-      <w:bookmarkStart w:id="1" w:name="_GoBack"/>
-      <w:bookmarkEnd w:id="1"/>
+      <w:r>
+        <w:rPr>
+          <w:rFonts w:hint="eastAsia" w:cstheme="minorHAnsi"/>
+          <w:sz w:val="24"/>
+          <w:szCs w:val="24"/>
+          <w:lang w:val="en-US" w:eastAsia="zh-CN"/>
+        </w:rPr>
+        <w:t xml:space="preserve">model, </w:t>
+      </w:r>
       <w:r>
         <w:rPr>
           <w:rFonts w:cstheme="minorHAnsi"/>
@@ -327,7 +334,27 @@
           <w:szCs w:val="24"/>
           <w:lang w:val="en-US" w:eastAsia="zh-CN"/>
         </w:rPr>
-        <w:t>The influence of  seller and offer type on value of vehicle.</w:t>
+        <w:t xml:space="preserve">The influence of </w:t>
+      </w:r>
+      <w:bookmarkStart w:id="1" w:name="_GoBack"/>
+      <w:r>
+        <w:rPr>
+          <w:rFonts w:hint="eastAsia" w:cstheme="minorHAnsi"/>
+          <w:sz w:val="24"/>
+          <w:szCs w:val="24"/>
+          <w:lang w:val="en-US" w:eastAsia="zh-CN"/>
+        </w:rPr>
+        <w:t xml:space="preserve"> seller and offer </w:t>
+      </w:r>
+      <w:bookmarkEnd w:id="1"/>
+      <w:r>
+        <w:rPr>
+          <w:rFonts w:hint="eastAsia" w:cstheme="minorHAnsi"/>
+          <w:sz w:val="24"/>
+          <w:szCs w:val="24"/>
+          <w:lang w:val="en-US" w:eastAsia="zh-CN"/>
+        </w:rPr>
+        <w:t>type on value of vehicle.</w:t>
       </w:r>
     </w:p>
     <w:p>
@@ -748,8 +775,8 @@
     <w:lsdException w:uiPriority="99" w:name="Normal Indent"/>
     <w:lsdException w:uiPriority="99" w:name="footnote text"/>
     <w:lsdException w:uiPriority="99" w:name="annotation text"/>
-    <w:lsdException w:qFormat="1" w:uiPriority="99" w:semiHidden="0" w:name="header"/>
-    <w:lsdException w:qFormat="1" w:uiPriority="99" w:semiHidden="0" w:name="footer"/>
+    <w:lsdException w:uiPriority="99" w:semiHidden="0" w:name="header"/>
+    <w:lsdException w:uiPriority="99" w:semiHidden="0" w:name="footer"/>
     <w:lsdException w:uiPriority="99" w:name="index heading"/>
     <w:lsdException w:qFormat="1" w:uiPriority="35" w:name="caption"/>
     <w:lsdException w:uiPriority="99" w:name="table of figures"/>
@@ -765,7 +792,7 @@
     <w:lsdException w:uiPriority="99" w:name="macro"/>
     <w:lsdException w:uiPriority="99" w:name="toa heading"/>
     <w:lsdException w:uiPriority="99" w:name="List"/>
-    <w:lsdException w:qFormat="1" w:uiPriority="99" w:semiHidden="0" w:name="List Bullet"/>
+    <w:lsdException w:uiPriority="99" w:semiHidden="0" w:name="List Bullet"/>
     <w:lsdException w:uiPriority="99" w:name="List Number"/>
     <w:lsdException w:uiPriority="99" w:name="List 2"/>
     <w:lsdException w:uiPriority="99" w:name="List 3"/>
@@ -802,8 +829,8 @@
     <w:lsdException w:uiPriority="99" w:name="Body Text Indent 2"/>
     <w:lsdException w:uiPriority="99" w:name="Body Text Indent 3"/>
     <w:lsdException w:uiPriority="99" w:name="Block Text"/>
-    <w:lsdException w:qFormat="1" w:uiPriority="99" w:semiHidden="0" w:name="Hyperlink"/>
-    <w:lsdException w:qFormat="1" w:uiPriority="99" w:name="FollowedHyperlink"/>
+    <w:lsdException w:uiPriority="99" w:semiHidden="0" w:name="Hyperlink"/>
+    <w:lsdException w:uiPriority="99" w:name="FollowedHyperlink"/>
     <w:lsdException w:qFormat="1" w:unhideWhenUsed="0" w:uiPriority="22" w:semiHidden="0" w:name="Strong"/>
     <w:lsdException w:qFormat="1" w:unhideWhenUsed="0" w:uiPriority="20" w:semiHidden="0" w:name="Emphasis"/>
     <w:lsdException w:uiPriority="99" w:name="Document Map"/>
@@ -1003,7 +1030,6 @@
     <w:name w:val="List Bullet"/>
     <w:basedOn w:val="1"/>
     <w:unhideWhenUsed/>
-    <w:qFormat/>
     <w:uiPriority w:val="99"/>
     <w:pPr>
       <w:numPr>
@@ -1018,7 +1044,6 @@
     <w:basedOn w:val="1"/>
     <w:link w:val="10"/>
     <w:unhideWhenUsed/>
-    <w:qFormat/>
     <w:uiPriority w:val="99"/>
     <w:pPr>
       <w:tabs>
@@ -1033,7 +1058,6 @@
     <w:basedOn w:val="1"/>
     <w:link w:val="9"/>
     <w:unhideWhenUsed/>
-    <w:qFormat/>
     <w:uiPriority w:val="99"/>
     <w:pPr>
       <w:tabs>
@@ -1048,7 +1072,6 @@
     <w:basedOn w:val="6"/>
     <w:semiHidden/>
     <w:unhideWhenUsed/>
-    <w:qFormat/>
     <w:uiPriority w:val="99"/>
     <w:rPr>
       <w:color w:val="800080"/>
@@ -1059,7 +1082,6 @@
     <w:name w:val="Hyperlink"/>
     <w:basedOn w:val="6"/>
     <w:unhideWhenUsed/>
-    <w:qFormat/>
     <w:uiPriority w:val="99"/>
     <w:rPr>
       <w:color w:val="0563C1" w:themeColor="hyperlink"/>
@@ -1075,14 +1097,12 @@
     <w:name w:val="页眉 字符"/>
     <w:basedOn w:val="6"/>
     <w:link w:val="4"/>
-    <w:qFormat/>
     <w:uiPriority w:val="99"/>
   </w:style>
   <w:style w:type="character" w:customStyle="1" w:styleId="10">
     <w:name w:val="页脚 字符"/>
     <w:basedOn w:val="6"/>
     <w:link w:val="3"/>
-    <w:qFormat/>
     <w:uiPriority w:val="99"/>
   </w:style>
   <w:style w:type="character" w:customStyle="1" w:styleId="11">

</xml_diff>